<commit_message>
URLServicioBICA pasado a tabla Mutuales
</commit_message>
<xml_diff>
--- a/Documentación.docx
+++ b/Documentación.docx
@@ -787,6 +787,84 @@
           </w:tcPr>
           <w:p>
             <w:r>
+              <w:t>Convenio</w:t>
+            </w:r>
+          </w:p>
+        </w:tc>
+        <w:tc>
+          <w:tcPr>
+            <w:tcW w:w="8162" w:type="dxa"/>
+          </w:tcPr>
+          <w:p>
+            <w:pPr>
+              <w:jc w:val="left"/>
+              <w:rPr>
+                <w:color w:val="FF0000"/>
+              </w:rPr>
+            </w:pPr>
+            <w:r>
+              <w:rPr>
+                <w:color w:val="FF0000"/>
+              </w:rPr>
+              <w:t>Obligatorio</w:t>
+            </w:r>
+          </w:p>
+          <w:p>
+            <w:pPr>
+              <w:jc w:val="left"/>
+            </w:pPr>
+            <w:r>
+              <w:t>Número entero que indica el convenio de de la mutual.</w:t>
+            </w:r>
+          </w:p>
+        </w:tc>
+      </w:tr>
+      <w:tr>
+        <w:tc>
+          <w:tcPr>
+            <w:tcW w:w="2181" w:type="dxa"/>
+          </w:tcPr>
+          <w:p>
+            <w:r>
+              <w:t>URLServicioBICA</w:t>
+            </w:r>
+          </w:p>
+        </w:tc>
+        <w:tc>
+          <w:tcPr>
+            <w:tcW w:w="8162" w:type="dxa"/>
+          </w:tcPr>
+          <w:p>
+            <w:pPr>
+              <w:jc w:val="left"/>
+              <w:rPr>
+                <w:color w:val="FF0000"/>
+              </w:rPr>
+            </w:pPr>
+            <w:r>
+              <w:rPr>
+                <w:color w:val="FF0000"/>
+              </w:rPr>
+              <w:t>Obligatorio</w:t>
+            </w:r>
+          </w:p>
+          <w:p>
+            <w:pPr>
+              <w:jc w:val="left"/>
+            </w:pPr>
+            <w:r>
+              <w:t>URL del servicio BICA para informar los saldos.</w:t>
+            </w:r>
+          </w:p>
+        </w:tc>
+      </w:tr>
+      <w:tr>
+        <w:tc>
+          <w:tcPr>
+            <w:tcW w:w="2181" w:type="dxa"/>
+          </w:tcPr>
+          <w:p>
+            <w:r>
               <w:t>Activo</w:t>
             </w:r>
           </w:p>
@@ -945,8 +1023,6 @@
         <w:t>.</w:t>
       </w:r>
     </w:p>
-    <w:p/>
-    <w:p/>
     <w:p/>
     <w:p/>
     <w:p>
@@ -1151,6 +1227,11 @@
           <w:tcPr>
             <w:tcW w:w="2698" w:type="dxa"/>
           </w:tcPr>
+          <w:p>
+            <w:r>
+              <w:t>URL</w:t>
+            </w:r>
+          </w:p>
           <w:p>
             <w:r>
               <w:t>USUARIO_SERVICIO_BICA</w:t>

</xml_diff>